<commit_message>
update: adding sktm for surat template
</commit_message>
<xml_diff>
--- a/public/templates/sktm.docx
+++ b/public/templates/sktm.docx
@@ -4,6 +4,140 @@
   <w:body>
     <w:p>
       <w:pPr>
+        <w:spacing w:after="0" w:line="240" w:lineRule="auto"/>
+        <w:jc w:val="center"/>
+        <w:rPr>
+          <w:rFonts w:ascii="Times New Roman" w:hAnsi="Times New Roman" w:cs="Times New Roman"/>
+          <w:b/>
+          <w:bCs/>
+          <w:sz w:val="32"/>
+          <w:szCs w:val="32"/>
+          <w:u w:val="single"/>
+        </w:rPr>
+      </w:pPr>
+      <w:r>
+        <w:rPr>
+          <w:rFonts w:ascii="Times New Roman" w:hAnsi="Times New Roman" w:cs="Times New Roman"/>
+          <w:b/>
+          <w:bCs/>
+          <w:sz w:val="32"/>
+          <w:szCs w:val="32"/>
+          <w:u w:val="single"/>
+        </w:rPr>
+        <w:t>SURAT PERNYATAAN TIDAK MAMPU</w:t>
+      </w:r>
+    </w:p>
+    <w:p>
+      <w:pPr>
+        <w:spacing w:after="0" w:line="240" w:lineRule="auto"/>
+        <w:jc w:val="center"/>
+        <w:rPr>
+          <w:rFonts w:ascii="Times New Roman" w:hAnsi="Times New Roman" w:cs="Times New Roman"/>
+          <w:sz w:val="24"/>
+          <w:szCs w:val="24"/>
+        </w:rPr>
+      </w:pPr>
+      <w:r>
+        <w:rPr>
+          <w:rFonts w:ascii="Times New Roman" w:hAnsi="Times New Roman" w:cs="Times New Roman"/>
+          <w:sz w:val="24"/>
+          <w:szCs w:val="24"/>
+        </w:rPr>
+        <w:t xml:space="preserve">No.: </w:t>
+      </w:r>
+      <w:proofErr w:type="gramStart"/>
+      <w:r>
+        <w:rPr>
+          <w:rFonts w:ascii="Times New Roman" w:hAnsi="Times New Roman" w:cs="Times New Roman"/>
+          <w:sz w:val="24"/>
+          <w:szCs w:val="24"/>
+        </w:rPr>
+        <w:t>01.$</w:t>
+      </w:r>
+      <w:proofErr w:type="gramEnd"/>
+      <w:r>
+        <w:rPr>
+          <w:rFonts w:ascii="Times New Roman" w:hAnsi="Times New Roman" w:cs="Times New Roman"/>
+          <w:sz w:val="24"/>
+          <w:szCs w:val="24"/>
+        </w:rPr>
+        <w:t>{</w:t>
+      </w:r>
+      <w:proofErr w:type="spellStart"/>
+      <w:r>
+        <w:rPr>
+          <w:rFonts w:ascii="Times New Roman" w:hAnsi="Times New Roman" w:cs="Times New Roman"/>
+          <w:sz w:val="24"/>
+          <w:szCs w:val="24"/>
+        </w:rPr>
+        <w:t>surat_id</w:t>
+      </w:r>
+      <w:proofErr w:type="spellEnd"/>
+      <w:r>
+        <w:rPr>
+          <w:rFonts w:ascii="Times New Roman" w:hAnsi="Times New Roman" w:cs="Times New Roman"/>
+          <w:sz w:val="24"/>
+          <w:szCs w:val="24"/>
+        </w:rPr>
+        <w:t>}/RT${</w:t>
+      </w:r>
+      <w:proofErr w:type="spellStart"/>
+      <w:r>
+        <w:rPr>
+          <w:rFonts w:ascii="Times New Roman" w:hAnsi="Times New Roman" w:cs="Times New Roman"/>
+          <w:sz w:val="24"/>
+          <w:szCs w:val="24"/>
+        </w:rPr>
+        <w:t>rt_id</w:t>
+      </w:r>
+      <w:proofErr w:type="spellEnd"/>
+      <w:r>
+        <w:rPr>
+          <w:rFonts w:ascii="Times New Roman" w:hAnsi="Times New Roman" w:cs="Times New Roman"/>
+          <w:sz w:val="24"/>
+          <w:szCs w:val="24"/>
+        </w:rPr>
+        <w:t>}/${</w:t>
+      </w:r>
+      <w:proofErr w:type="spellStart"/>
+      <w:r>
+        <w:rPr>
+          <w:rFonts w:ascii="Times New Roman" w:hAnsi="Times New Roman" w:cs="Times New Roman"/>
+          <w:sz w:val="24"/>
+          <w:szCs w:val="24"/>
+        </w:rPr>
+        <w:t>bulan</w:t>
+      </w:r>
+      <w:proofErr w:type="spellEnd"/>
+      <w:r>
+        <w:rPr>
+          <w:rFonts w:ascii="Times New Roman" w:hAnsi="Times New Roman" w:cs="Times New Roman"/>
+          <w:sz w:val="24"/>
+          <w:szCs w:val="24"/>
+        </w:rPr>
+        <w:t>}/${</w:t>
+      </w:r>
+      <w:proofErr w:type="spellStart"/>
+      <w:r>
+        <w:rPr>
+          <w:rFonts w:ascii="Times New Roman" w:hAnsi="Times New Roman" w:cs="Times New Roman"/>
+          <w:sz w:val="24"/>
+          <w:szCs w:val="24"/>
+        </w:rPr>
+        <w:t>tahun</w:t>
+      </w:r>
+      <w:proofErr w:type="spellEnd"/>
+      <w:r>
+        <w:rPr>
+          <w:rFonts w:ascii="Times New Roman" w:hAnsi="Times New Roman" w:cs="Times New Roman"/>
+          <w:sz w:val="24"/>
+          <w:szCs w:val="24"/>
+        </w:rPr>
+        <w:t>}</w:t>
+      </w:r>
+    </w:p>
+    <w:p>
+      <w:pPr>
         <w:jc w:val="center"/>
         <w:rPr>
           <w:rFonts w:ascii="Times New Roman" w:hAnsi="Times New Roman" w:cs="Times New Roman"/>
@@ -12,67 +146,39 @@
           <w:u w:val="single"/>
         </w:rPr>
       </w:pPr>
-      <w:r>
+    </w:p>
+    <w:p>
+      <w:pPr>
+        <w:spacing w:line="360" w:lineRule="auto"/>
         <w:rPr>
           <w:rFonts w:ascii="Times New Roman" w:hAnsi="Times New Roman" w:cs="Times New Roman"/>
           <w:sz w:val="28"/>
           <w:szCs w:val="28"/>
-          <w:u w:val="single"/>
-        </w:rPr>
-        <w:t>SURAT PERNYATAAN TIDAK MAMPU</w:t>
-      </w:r>
-    </w:p>
-    <w:p>
-      <w:pPr>
-        <w:jc w:val="center"/>
+          <w:lang w:val="it-IT"/>
+        </w:rPr>
+      </w:pPr>
+      <w:r>
         <w:rPr>
           <w:rFonts w:ascii="Times New Roman" w:hAnsi="Times New Roman" w:cs="Times New Roman"/>
           <w:sz w:val="28"/>
           <w:szCs w:val="28"/>
-          <w:u w:val="single"/>
-        </w:rPr>
-      </w:pPr>
-    </w:p>
-    <w:p>
-      <w:pPr>
-        <w:rPr>
-          <w:rFonts w:ascii="Times New Roman" w:hAnsi="Times New Roman" w:cs="Times New Roman"/>
-          <w:sz w:val="28"/>
-          <w:szCs w:val="28"/>
-          <w:lang w:val="it-IT"/>
-        </w:rPr>
-      </w:pPr>
-      <w:r>
-        <w:rPr>
-          <w:rFonts w:ascii="Times New Roman" w:hAnsi="Times New Roman" w:cs="Times New Roman"/>
-          <w:sz w:val="28"/>
-          <w:szCs w:val="28"/>
         </w:rPr>
         <w:tab/>
       </w:r>
       <w:r>
         <w:rPr>
           <w:rFonts w:ascii="Times New Roman" w:hAnsi="Times New Roman" w:cs="Times New Roman"/>
-          <w:sz w:val="28"/>
-          <w:szCs w:val="28"/>
-          <w:lang w:val="it-IT"/>
-        </w:rPr>
-        <w:t>Yang bertanda tangan di bawah i</w:t>
-      </w:r>
-      <w:r>
-        <w:rPr>
-          <w:rFonts w:ascii="Times New Roman" w:hAnsi="Times New Roman" w:cs="Times New Roman"/>
-          <w:sz w:val="28"/>
-          <w:szCs w:val="28"/>
-          <w:lang w:val="it-IT"/>
-        </w:rPr>
-        <w:t xml:space="preserve">ni </w:t>
-      </w:r>
-      <w:r>
-        <w:rPr>
-          <w:rFonts w:ascii="Times New Roman" w:hAnsi="Times New Roman" w:cs="Times New Roman"/>
-          <w:sz w:val="28"/>
-          <w:szCs w:val="28"/>
+          <w:sz w:val="24"/>
+          <w:szCs w:val="24"/>
+          <w:lang w:val="it-IT"/>
+        </w:rPr>
+        <w:t xml:space="preserve">Yang bertanda tangan di bawah ini </w:t>
+      </w:r>
+      <w:r>
+        <w:rPr>
+          <w:rFonts w:ascii="Times New Roman" w:hAnsi="Times New Roman" w:cs="Times New Roman"/>
+          <w:sz w:val="24"/>
+          <w:szCs w:val="24"/>
           <w:lang w:val="it-IT"/>
         </w:rPr>
         <w:tab/>
@@ -95,9 +201,9 @@
       </w:tblPr>
       <w:tblGrid>
         <w:gridCol w:w="396"/>
-        <w:gridCol w:w="2850"/>
+        <w:gridCol w:w="2923"/>
         <w:gridCol w:w="284"/>
-        <w:gridCol w:w="5496"/>
+        <w:gridCol w:w="5423"/>
       </w:tblGrid>
       <w:tr>
         <w:tc>
@@ -106,6 +212,7 @@
           </w:tcPr>
           <w:p>
             <w:pPr>
+              <w:spacing w:line="360" w:lineRule="auto"/>
               <w:rPr>
                 <w:rFonts w:ascii="Times New Roman" w:hAnsi="Times New Roman" w:cs="Times New Roman"/>
                 <w:sz w:val="24"/>
@@ -130,6 +237,7 @@
           </w:tcPr>
           <w:p>
             <w:pPr>
+              <w:spacing w:line="360" w:lineRule="auto"/>
               <w:rPr>
                 <w:rFonts w:ascii="Times New Roman" w:hAnsi="Times New Roman" w:cs="Times New Roman"/>
                 <w:sz w:val="24"/>
@@ -154,6 +262,7 @@
           </w:tcPr>
           <w:p>
             <w:pPr>
+              <w:spacing w:line="360" w:lineRule="auto"/>
               <w:rPr>
                 <w:rFonts w:ascii="Times New Roman" w:hAnsi="Times New Roman" w:cs="Times New Roman"/>
                 <w:sz w:val="24"/>
@@ -178,21 +287,22 @@
           </w:tcPr>
           <w:p>
             <w:pPr>
-              <w:rPr>
-                <w:rFonts w:ascii="Times New Roman" w:hAnsi="Times New Roman" w:cs="Times New Roman"/>
-                <w:sz w:val="24"/>
-                <w:szCs w:val="24"/>
-                <w:lang w:val="it-IT"/>
-              </w:rPr>
-            </w:pPr>
-            <w:r>
-              <w:rPr>
-                <w:rFonts w:ascii="Times New Roman" w:hAnsi="Times New Roman" w:cs="Times New Roman"/>
-                <w:sz w:val="24"/>
-                <w:szCs w:val="24"/>
-                <w:lang w:val="it-IT"/>
-              </w:rPr>
-              <w:t>........................................................................................</w:t>
+              <w:spacing w:line="360" w:lineRule="auto"/>
+              <w:rPr>
+                <w:rFonts w:ascii="Times New Roman" w:hAnsi="Times New Roman" w:cs="Times New Roman"/>
+                <w:sz w:val="24"/>
+                <w:szCs w:val="24"/>
+                <w:lang w:val="it-IT"/>
+              </w:rPr>
+            </w:pPr>
+            <w:r>
+              <w:rPr>
+                <w:rFonts w:ascii="Times New Roman" w:hAnsi="Times New Roman" w:cs="Times New Roman"/>
+                <w:sz w:val="24"/>
+                <w:szCs w:val="24"/>
+                <w:lang w:val="it-IT"/>
+              </w:rPr>
+              <w:t>${nama_warga}</w:t>
             </w:r>
           </w:p>
         </w:tc>
@@ -204,6 +314,7 @@
           </w:tcPr>
           <w:p>
             <w:pPr>
+              <w:spacing w:line="360" w:lineRule="auto"/>
               <w:rPr>
                 <w:rFonts w:ascii="Times New Roman" w:hAnsi="Times New Roman" w:cs="Times New Roman"/>
                 <w:sz w:val="24"/>
@@ -228,6 +339,7 @@
           </w:tcPr>
           <w:p>
             <w:pPr>
+              <w:spacing w:line="360" w:lineRule="auto"/>
               <w:rPr>
                 <w:rFonts w:ascii="Times New Roman" w:hAnsi="Times New Roman" w:cs="Times New Roman"/>
                 <w:sz w:val="24"/>
@@ -252,6 +364,7 @@
           </w:tcPr>
           <w:p>
             <w:pPr>
+              <w:spacing w:line="360" w:lineRule="auto"/>
               <w:rPr>
                 <w:rFonts w:ascii="Times New Roman" w:hAnsi="Times New Roman" w:cs="Times New Roman"/>
                 <w:sz w:val="24"/>
@@ -276,21 +389,57 @@
           </w:tcPr>
           <w:p>
             <w:pPr>
-              <w:rPr>
-                <w:rFonts w:ascii="Times New Roman" w:hAnsi="Times New Roman" w:cs="Times New Roman"/>
-                <w:sz w:val="24"/>
-                <w:szCs w:val="24"/>
-                <w:lang w:val="it-IT"/>
-              </w:rPr>
-            </w:pPr>
-            <w:r>
-              <w:rPr>
-                <w:rFonts w:ascii="Times New Roman" w:hAnsi="Times New Roman" w:cs="Times New Roman"/>
-                <w:sz w:val="24"/>
-                <w:szCs w:val="24"/>
-                <w:lang w:val="it-IT"/>
-              </w:rPr>
-              <w:t>........................................................................................</w:t>
+              <w:spacing w:line="360" w:lineRule="auto"/>
+              <w:rPr>
+                <w:rFonts w:ascii="Times New Roman" w:hAnsi="Times New Roman" w:cs="Times New Roman"/>
+                <w:sz w:val="24"/>
+                <w:szCs w:val="24"/>
+                <w:lang w:val="it-IT"/>
+              </w:rPr>
+            </w:pPr>
+            <w:r>
+              <w:rPr>
+                <w:rFonts w:ascii="Times New Roman" w:eastAsia="Times New Roman" w:hAnsi="Times New Roman" w:cs="Times New Roman"/>
+                <w:sz w:val="24"/>
+                <w:szCs w:val="24"/>
+              </w:rPr>
+              <w:t>${</w:t>
+            </w:r>
+            <w:proofErr w:type="spellStart"/>
+            <w:r>
+              <w:rPr>
+                <w:rFonts w:ascii="Times New Roman" w:eastAsia="Times New Roman" w:hAnsi="Times New Roman" w:cs="Times New Roman"/>
+                <w:sz w:val="24"/>
+                <w:szCs w:val="24"/>
+              </w:rPr>
+              <w:t>tempat_lahir</w:t>
+            </w:r>
+            <w:proofErr w:type="spellEnd"/>
+            <w:r>
+              <w:rPr>
+                <w:rFonts w:ascii="Times New Roman" w:eastAsia="Times New Roman" w:hAnsi="Times New Roman" w:cs="Times New Roman"/>
+                <w:sz w:val="24"/>
+                <w:szCs w:val="24"/>
+              </w:rPr>
+              <w:t>}, ${</w:t>
+            </w:r>
+            <w:proofErr w:type="spellStart"/>
+            <w:r>
+              <w:rPr>
+                <w:rFonts w:ascii="Times New Roman" w:eastAsia="Times New Roman" w:hAnsi="Times New Roman" w:cs="Times New Roman"/>
+                <w:sz w:val="24"/>
+                <w:szCs w:val="24"/>
+              </w:rPr>
+              <w:t>tanggal_lahir</w:t>
+            </w:r>
+            <w:proofErr w:type="spellEnd"/>
+            <w:r>
+              <w:rPr>
+                <w:rFonts w:ascii="Times New Roman" w:eastAsia="Times New Roman" w:hAnsi="Times New Roman" w:cs="Times New Roman"/>
+                <w:sz w:val="24"/>
+                <w:szCs w:val="24"/>
+              </w:rPr>
+              <w:t>}</w:t>
             </w:r>
           </w:p>
         </w:tc>
@@ -302,6 +451,7 @@
           </w:tcPr>
           <w:p>
             <w:pPr>
+              <w:spacing w:line="360" w:lineRule="auto"/>
               <w:rPr>
                 <w:rFonts w:ascii="Times New Roman" w:hAnsi="Times New Roman" w:cs="Times New Roman"/>
                 <w:sz w:val="24"/>
@@ -326,6 +476,7 @@
           </w:tcPr>
           <w:p>
             <w:pPr>
+              <w:spacing w:line="360" w:lineRule="auto"/>
               <w:rPr>
                 <w:rFonts w:ascii="Times New Roman" w:hAnsi="Times New Roman" w:cs="Times New Roman"/>
                 <w:sz w:val="24"/>
@@ -350,6 +501,7 @@
           </w:tcPr>
           <w:p>
             <w:pPr>
+              <w:spacing w:line="360" w:lineRule="auto"/>
               <w:rPr>
                 <w:rFonts w:ascii="Times New Roman" w:hAnsi="Times New Roman" w:cs="Times New Roman"/>
                 <w:sz w:val="24"/>
@@ -374,21 +526,22 @@
           </w:tcPr>
           <w:p>
             <w:pPr>
-              <w:rPr>
-                <w:rFonts w:ascii="Times New Roman" w:hAnsi="Times New Roman" w:cs="Times New Roman"/>
-                <w:sz w:val="24"/>
-                <w:szCs w:val="24"/>
-                <w:lang w:val="it-IT"/>
-              </w:rPr>
-            </w:pPr>
-            <w:r>
-              <w:rPr>
-                <w:rFonts w:ascii="Times New Roman" w:hAnsi="Times New Roman" w:cs="Times New Roman"/>
-                <w:sz w:val="24"/>
-                <w:szCs w:val="24"/>
-                <w:lang w:val="it-IT"/>
-              </w:rPr>
-              <w:t>........................................................................................</w:t>
+              <w:spacing w:line="360" w:lineRule="auto"/>
+              <w:rPr>
+                <w:rFonts w:ascii="Times New Roman" w:hAnsi="Times New Roman" w:cs="Times New Roman"/>
+                <w:sz w:val="24"/>
+                <w:szCs w:val="24"/>
+                <w:lang w:val="it-IT"/>
+              </w:rPr>
+            </w:pPr>
+            <w:r>
+              <w:rPr>
+                <w:rFonts w:ascii="Times New Roman" w:hAnsi="Times New Roman" w:cs="Times New Roman"/>
+                <w:sz w:val="24"/>
+                <w:szCs w:val="24"/>
+                <w:lang w:val="it-IT"/>
+              </w:rPr>
+              <w:t>${pekerjaan}</w:t>
             </w:r>
           </w:p>
         </w:tc>
@@ -400,6 +553,7 @@
           </w:tcPr>
           <w:p>
             <w:pPr>
+              <w:spacing w:line="360" w:lineRule="auto"/>
               <w:rPr>
                 <w:rFonts w:ascii="Times New Roman" w:hAnsi="Times New Roman" w:cs="Times New Roman"/>
                 <w:sz w:val="24"/>
@@ -424,6 +578,7 @@
           </w:tcPr>
           <w:p>
             <w:pPr>
+              <w:spacing w:line="360" w:lineRule="auto"/>
               <w:rPr>
                 <w:rFonts w:ascii="Times New Roman" w:hAnsi="Times New Roman" w:cs="Times New Roman"/>
                 <w:sz w:val="24"/>
@@ -448,6 +603,7 @@
           </w:tcPr>
           <w:p>
             <w:pPr>
+              <w:spacing w:line="360" w:lineRule="auto"/>
               <w:rPr>
                 <w:rFonts w:ascii="Times New Roman" w:hAnsi="Times New Roman" w:cs="Times New Roman"/>
                 <w:sz w:val="24"/>
@@ -472,21 +628,22 @@
           </w:tcPr>
           <w:p>
             <w:pPr>
-              <w:rPr>
-                <w:rFonts w:ascii="Times New Roman" w:hAnsi="Times New Roman" w:cs="Times New Roman"/>
-                <w:sz w:val="24"/>
-                <w:szCs w:val="24"/>
-                <w:lang w:val="it-IT"/>
-              </w:rPr>
-            </w:pPr>
-            <w:r>
-              <w:rPr>
-                <w:rFonts w:ascii="Times New Roman" w:hAnsi="Times New Roman" w:cs="Times New Roman"/>
-                <w:sz w:val="24"/>
-                <w:szCs w:val="24"/>
-                <w:lang w:val="it-IT"/>
-              </w:rPr>
-              <w:t>........................................................................................</w:t>
+              <w:spacing w:line="360" w:lineRule="auto"/>
+              <w:rPr>
+                <w:rFonts w:ascii="Times New Roman" w:hAnsi="Times New Roman" w:cs="Times New Roman"/>
+                <w:sz w:val="24"/>
+                <w:szCs w:val="24"/>
+                <w:lang w:val="it-IT"/>
+              </w:rPr>
+            </w:pPr>
+            <w:r>
+              <w:rPr>
+                <w:rFonts w:ascii="Times New Roman" w:hAnsi="Times New Roman" w:cs="Times New Roman"/>
+                <w:sz w:val="24"/>
+                <w:szCs w:val="24"/>
+                <w:lang w:val="it-IT"/>
+              </w:rPr>
+              <w:t>${nik}</w:t>
             </w:r>
           </w:p>
         </w:tc>
@@ -498,6 +655,7 @@
           </w:tcPr>
           <w:p>
             <w:pPr>
+              <w:spacing w:line="360" w:lineRule="auto"/>
               <w:rPr>
                 <w:rFonts w:ascii="Times New Roman" w:hAnsi="Times New Roman" w:cs="Times New Roman"/>
                 <w:sz w:val="24"/>
@@ -522,6 +680,7 @@
           </w:tcPr>
           <w:p>
             <w:pPr>
+              <w:spacing w:line="360" w:lineRule="auto"/>
               <w:rPr>
                 <w:rFonts w:ascii="Times New Roman" w:hAnsi="Times New Roman" w:cs="Times New Roman"/>
                 <w:sz w:val="24"/>
@@ -546,6 +705,7 @@
           </w:tcPr>
           <w:p>
             <w:pPr>
+              <w:spacing w:line="360" w:lineRule="auto"/>
               <w:rPr>
                 <w:rFonts w:ascii="Times New Roman" w:hAnsi="Times New Roman" w:cs="Times New Roman"/>
                 <w:sz w:val="24"/>
@@ -570,21 +730,22 @@
           </w:tcPr>
           <w:p>
             <w:pPr>
-              <w:rPr>
-                <w:rFonts w:ascii="Times New Roman" w:hAnsi="Times New Roman" w:cs="Times New Roman"/>
-                <w:sz w:val="24"/>
-                <w:szCs w:val="24"/>
-                <w:lang w:val="it-IT"/>
-              </w:rPr>
-            </w:pPr>
-            <w:r>
-              <w:rPr>
-                <w:rFonts w:ascii="Times New Roman" w:hAnsi="Times New Roman" w:cs="Times New Roman"/>
-                <w:sz w:val="24"/>
-                <w:szCs w:val="24"/>
-                <w:lang w:val="it-IT"/>
-              </w:rPr>
-              <w:t>........................................................................................</w:t>
+              <w:spacing w:line="360" w:lineRule="auto"/>
+              <w:rPr>
+                <w:rFonts w:ascii="Times New Roman" w:hAnsi="Times New Roman" w:cs="Times New Roman"/>
+                <w:sz w:val="24"/>
+                <w:szCs w:val="24"/>
+                <w:lang w:val="it-IT"/>
+              </w:rPr>
+            </w:pPr>
+            <w:r>
+              <w:rPr>
+                <w:rFonts w:ascii="Times New Roman" w:hAnsi="Times New Roman" w:cs="Times New Roman"/>
+                <w:sz w:val="24"/>
+                <w:szCs w:val="24"/>
+                <w:lang w:val="it-IT"/>
+              </w:rPr>
+              <w:t>${no_kk}</w:t>
             </w:r>
           </w:p>
         </w:tc>
@@ -596,6 +757,7 @@
           </w:tcPr>
           <w:p>
             <w:pPr>
+              <w:spacing w:line="360" w:lineRule="auto"/>
               <w:rPr>
                 <w:rFonts w:ascii="Times New Roman" w:hAnsi="Times New Roman" w:cs="Times New Roman"/>
                 <w:sz w:val="24"/>
@@ -620,6 +782,7 @@
           </w:tcPr>
           <w:p>
             <w:pPr>
+              <w:spacing w:line="360" w:lineRule="auto"/>
               <w:rPr>
                 <w:rFonts w:ascii="Times New Roman" w:hAnsi="Times New Roman" w:cs="Times New Roman"/>
                 <w:sz w:val="24"/>
@@ -644,6 +807,7 @@
           </w:tcPr>
           <w:p>
             <w:pPr>
+              <w:spacing w:line="360" w:lineRule="auto"/>
               <w:rPr>
                 <w:rFonts w:ascii="Times New Roman" w:hAnsi="Times New Roman" w:cs="Times New Roman"/>
                 <w:sz w:val="24"/>
@@ -668,21 +832,22 @@
           </w:tcPr>
           <w:p>
             <w:pPr>
-              <w:rPr>
-                <w:rFonts w:ascii="Times New Roman" w:hAnsi="Times New Roman" w:cs="Times New Roman"/>
-                <w:sz w:val="24"/>
-                <w:szCs w:val="24"/>
-                <w:lang w:val="it-IT"/>
-              </w:rPr>
-            </w:pPr>
-            <w:r>
-              <w:rPr>
-                <w:rFonts w:ascii="Times New Roman" w:hAnsi="Times New Roman" w:cs="Times New Roman"/>
-                <w:sz w:val="24"/>
-                <w:szCs w:val="24"/>
-                <w:lang w:val="it-IT"/>
-              </w:rPr>
-              <w:t>........................................................................................</w:t>
+              <w:spacing w:line="360" w:lineRule="auto"/>
+              <w:rPr>
+                <w:rFonts w:ascii="Times New Roman" w:hAnsi="Times New Roman" w:cs="Times New Roman"/>
+                <w:sz w:val="24"/>
+                <w:szCs w:val="24"/>
+                <w:lang w:val="it-IT"/>
+              </w:rPr>
+            </w:pPr>
+            <w:r>
+              <w:rPr>
+                <w:rFonts w:ascii="Times New Roman" w:hAnsi="Times New Roman" w:cs="Times New Roman"/>
+                <w:sz w:val="24"/>
+                <w:szCs w:val="24"/>
+                <w:lang w:val="it-IT"/>
+              </w:rPr>
+              <w:t>${alamat_domisili}</w:t>
             </w:r>
           </w:p>
         </w:tc>
@@ -694,6 +859,7 @@
           </w:tcPr>
           <w:p>
             <w:pPr>
+              <w:spacing w:line="360" w:lineRule="auto"/>
               <w:rPr>
                 <w:rFonts w:ascii="Times New Roman" w:hAnsi="Times New Roman" w:cs="Times New Roman"/>
                 <w:sz w:val="24"/>
@@ -709,6 +875,7 @@
           </w:tcPr>
           <w:p>
             <w:pPr>
+              <w:spacing w:line="360" w:lineRule="auto"/>
               <w:rPr>
                 <w:rFonts w:ascii="Times New Roman" w:hAnsi="Times New Roman" w:cs="Times New Roman"/>
                 <w:sz w:val="24"/>
@@ -724,6 +891,7 @@
           </w:tcPr>
           <w:p>
             <w:pPr>
+              <w:spacing w:line="360" w:lineRule="auto"/>
               <w:rPr>
                 <w:rFonts w:ascii="Times New Roman" w:hAnsi="Times New Roman" w:cs="Times New Roman"/>
                 <w:sz w:val="24"/>
@@ -739,6 +907,7 @@
           </w:tcPr>
           <w:p>
             <w:pPr>
+              <w:spacing w:line="360" w:lineRule="auto"/>
               <w:rPr>
                 <w:rFonts w:ascii="Times New Roman" w:hAnsi="Times New Roman" w:cs="Times New Roman"/>
                 <w:sz w:val="24"/>
@@ -768,18 +937,11 @@
           <w:lang w:val="it-IT"/>
         </w:rPr>
       </w:pPr>
-      <w:r>
-        <w:rPr>
-          <w:rFonts w:ascii="Times New Roman" w:hAnsi="Times New Roman" w:cs="Times New Roman"/>
-          <w:sz w:val="24"/>
-          <w:szCs w:val="24"/>
-          <w:lang w:val="it-IT"/>
-        </w:rPr>
-        <w:t xml:space="preserve"> </w:t>
-      </w:r>
     </w:p>
     <w:p>
       <w:pPr>
+        <w:spacing w:line="360" w:lineRule="auto"/>
+        <w:jc w:val="both"/>
         <w:rPr>
           <w:rFonts w:ascii="Times New Roman" w:hAnsi="Times New Roman" w:cs="Times New Roman"/>
           <w:sz w:val="24"/>
@@ -835,6 +997,8 @@
     </w:p>
     <w:p>
       <w:pPr>
+        <w:spacing w:line="360" w:lineRule="auto"/>
+        <w:jc w:val="both"/>
         <w:rPr>
           <w:rFonts w:ascii="Times New Roman" w:hAnsi="Times New Roman" w:cs="Times New Roman"/>
           <w:sz w:val="24"/>
@@ -953,8 +1117,42 @@
                                 <w:sz w:val="24"/>
                                 <w:szCs w:val="24"/>
                               </w:rPr>
-                              <w:t>Yang membuat Pernyataan</w:t>
+                              <w:t xml:space="preserve">Yang </w:t>
                             </w:r>
+                            <w:proofErr w:type="spellStart"/>
+                            <w:r>
+                              <w:rPr>
+                                <w:rFonts w:ascii="Times New Roman" w:hAnsi="Times New Roman" w:cs="Times New Roman"/>
+                                <w:b/>
+                                <w:bCs/>
+                                <w:sz w:val="24"/>
+                                <w:szCs w:val="24"/>
+                              </w:rPr>
+                              <w:t>membuat</w:t>
+                            </w:r>
+                            <w:proofErr w:type="spellEnd"/>
+                            <w:r>
+                              <w:rPr>
+                                <w:rFonts w:ascii="Times New Roman" w:hAnsi="Times New Roman" w:cs="Times New Roman"/>
+                                <w:b/>
+                                <w:bCs/>
+                                <w:sz w:val="24"/>
+                                <w:szCs w:val="24"/>
+                              </w:rPr>
+                              <w:t xml:space="preserve"> </w:t>
+                            </w:r>
+                            <w:proofErr w:type="spellStart"/>
+                            <w:r>
+                              <w:rPr>
+                                <w:rFonts w:ascii="Times New Roman" w:hAnsi="Times New Roman" w:cs="Times New Roman"/>
+                                <w:b/>
+                                <w:bCs/>
+                                <w:sz w:val="24"/>
+                                <w:szCs w:val="24"/>
+                              </w:rPr>
+                              <w:t>Pernyataan</w:t>
+                            </w:r>
+                            <w:proofErr w:type="spellEnd"/>
                           </w:p>
                         </w:txbxContent>
                       </wps:txbx>
@@ -1020,7 +1218,16 @@
           <w:szCs w:val="24"/>
           <w:lang w:val="it-IT"/>
         </w:rPr>
-        <w:t>Singosari, .............................20.....</w:t>
+        <w:t xml:space="preserve">Singosari, </w:t>
+      </w:r>
+      <w:r>
+        <w:rPr>
+          <w:rFonts w:ascii="Times New Roman" w:hAnsi="Times New Roman" w:cs="Times New Roman"/>
+          <w:sz w:val="24"/>
+          <w:szCs w:val="24"/>
+          <w:lang w:val="it-IT"/>
+        </w:rPr>
+        <w:t>${tanggal}</w:t>
       </w:r>
     </w:p>
     <w:p>
@@ -1064,7 +1271,7 @@
         <mc:AlternateContent>
           <mc:Choice Requires="wps">
             <w:drawing>
-              <wp:anchor distT="0" distB="0" distL="114300" distR="114300" simplePos="0" relativeHeight="251660288" behindDoc="0" locked="0" layoutInCell="1" allowOverlap="1" wp14:anchorId="188FB7A4" wp14:editId="51663B51">
+              <wp:anchor distT="0" distB="0" distL="114300" distR="114300" simplePos="0" relativeHeight="251660288" behindDoc="0" locked="0" layoutInCell="1" allowOverlap="1" wp14:anchorId="188FB7A4" wp14:editId="2A66FE70">
                 <wp:simplePos x="0" y="0"/>
                 <wp:positionH relativeFrom="column">
                   <wp:posOffset>4093029</wp:posOffset>
@@ -1109,6 +1316,7 @@
                                 <w:szCs w:val="24"/>
                               </w:rPr>
                             </w:pPr>
+                            <w:proofErr w:type="spellStart"/>
                             <w:r>
                               <w:rPr>
                                 <w:rFonts w:ascii="Times New Roman" w:hAnsi="Times New Roman" w:cs="Times New Roman"/>
@@ -1117,6 +1325,7 @@
                               </w:rPr>
                               <w:t>Materai</w:t>
                             </w:r>
+                            <w:proofErr w:type="spellEnd"/>
                           </w:p>
                           <w:p>
                             <w:pPr>
@@ -1152,7 +1361,11 @@
           </mc:Choice>
           <mc:Fallback>
             <w:pict>
-              <v:shape w14:anchorId="188FB7A4" id="Text Box 3" o:spid="_x0000_s1027" type="#_x0000_t202" style="position:absolute;left:0;text-align:left;margin-left:322.3pt;margin-top:7.2pt;width:102pt;height:51.45pt;z-index:251660288;visibility:visible;mso-wrap-style:square;mso-wrap-distance-left:9pt;mso-wrap-distance-top:0;mso-wrap-distance-right:9pt;mso-wrap-distance-bottom:0;mso-position-horizontal:absolute;mso-position-horizontal-relative:text;mso-position-vertical:absolute;mso-position-vertical-relative:text;v-text-anchor:top" o:gfxdata="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" fillcolor="white [3201]" strokeweight=".5pt">
+              <v:shapetype w14:anchorId="188FB7A4" id="_x0000_t202" coordsize="21600,21600" o:spt="202" path="m,l,21600r21600,l21600,xe">
+                <v:stroke joinstyle="miter"/>
+                <v:path gradientshapeok="t" o:connecttype="rect"/>
+              </v:shapetype>
+              <v:shape id="Text Box 3" o:spid="_x0000_s1027" type="#_x0000_t202" style="position:absolute;left:0;text-align:left;margin-left:322.3pt;margin-top:7.2pt;width:102pt;height:51.45pt;z-index:251660288;visibility:visible;mso-wrap-style:square;mso-wrap-distance-left:9pt;mso-wrap-distance-top:0;mso-wrap-distance-right:9pt;mso-wrap-distance-bottom:0;mso-position-horizontal:absolute;mso-position-horizontal-relative:text;mso-position-vertical:absolute;mso-position-vertical-relative:text;v-text-anchor:top" o:gfxdata="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" fillcolor="white [3201]" strokeweight=".5pt">
                 <v:textbox>
                   <w:txbxContent>
                     <w:p>
@@ -1164,6 +1377,7 @@
                           <w:szCs w:val="24"/>
                         </w:rPr>
                       </w:pPr>
+                      <w:proofErr w:type="spellStart"/>
                       <w:r>
                         <w:rPr>
                           <w:rFonts w:ascii="Times New Roman" w:hAnsi="Times New Roman" w:cs="Times New Roman"/>
@@ -1172,6 +1386,7 @@
                         </w:rPr>
                         <w:t>Materai</w:t>
                       </w:r>
+                      <w:proofErr w:type="spellEnd"/>
                     </w:p>
                     <w:p>
                       <w:pPr>
@@ -1240,17 +1455,15 @@
         </w:rPr>
         <w:t>...................................................</w:t>
       </w:r>
-    </w:p>
-    <w:p>
-      <w:pPr>
-        <w:jc w:val="right"/>
-        <w:rPr>
-          <w:rFonts w:ascii="Times New Roman" w:hAnsi="Times New Roman" w:cs="Times New Roman"/>
-          <w:sz w:val="24"/>
-          <w:szCs w:val="24"/>
-          <w:lang w:val="it-IT"/>
-        </w:rPr>
-      </w:pPr>
+      <w:r>
+        <w:rPr>
+          <w:rFonts w:ascii="Times New Roman" w:hAnsi="Times New Roman" w:cs="Times New Roman"/>
+          <w:sz w:val="24"/>
+          <w:szCs w:val="24"/>
+          <w:lang w:val="it-IT"/>
+        </w:rPr>
+        <w:br/>
+      </w:r>
     </w:p>
     <w:p>
       <w:pPr>
@@ -1320,17 +1533,9 @@
                 <w:szCs w:val="24"/>
                 <w:lang w:val="it-IT"/>
               </w:rPr>
-              <w:t>Ketua RW ....</w:t>
-            </w:r>
-          </w:p>
-        </w:tc>
-        <w:tc>
-          <w:tcPr>
-            <w:tcW w:w="4508" w:type="dxa"/>
-          </w:tcPr>
-          <w:p>
-            <w:pPr>
-              <w:jc w:val="center"/>
+              <w:t xml:space="preserve">Ketua RW </w:t>
+            </w:r>
+            <w:r>
               <w:rPr>
                 <w:rFonts w:ascii="Times New Roman" w:hAnsi="Times New Roman" w:cs="Times New Roman"/>
                 <w:b/>
@@ -1339,8 +1544,17 @@
                 <w:szCs w:val="24"/>
                 <w:lang w:val="it-IT"/>
               </w:rPr>
-            </w:pPr>
-            <w:r>
+              <w:t>04</w:t>
+            </w:r>
+          </w:p>
+        </w:tc>
+        <w:tc>
+          <w:tcPr>
+            <w:tcW w:w="4508" w:type="dxa"/>
+          </w:tcPr>
+          <w:p>
+            <w:pPr>
+              <w:jc w:val="center"/>
               <w:rPr>
                 <w:rFonts w:ascii="Times New Roman" w:hAnsi="Times New Roman" w:cs="Times New Roman"/>
                 <w:b/>
@@ -1349,7 +1563,28 @@
                 <w:szCs w:val="24"/>
                 <w:lang w:val="it-IT"/>
               </w:rPr>
-              <w:t>Ketua RT ....</w:t>
+            </w:pPr>
+            <w:r>
+              <w:rPr>
+                <w:rFonts w:ascii="Times New Roman" w:hAnsi="Times New Roman" w:cs="Times New Roman"/>
+                <w:b/>
+                <w:bCs/>
+                <w:sz w:val="24"/>
+                <w:szCs w:val="24"/>
+                <w:lang w:val="it-IT"/>
+              </w:rPr>
+              <w:t xml:space="preserve">Ketua RT </w:t>
+            </w:r>
+            <w:r>
+              <w:rPr>
+                <w:rFonts w:ascii="Times New Roman" w:hAnsi="Times New Roman" w:cs="Times New Roman"/>
+                <w:b/>
+                <w:bCs/>
+                <w:sz w:val="24"/>
+                <w:szCs w:val="24"/>
+                <w:lang w:val="it-IT"/>
+              </w:rPr>
+              <w:t>${rt_id}</w:t>
             </w:r>
           </w:p>
         </w:tc>
@@ -1528,20 +1763,6 @@
     </w:tbl>
     <w:p>
       <w:pPr>
-        <w:jc w:val="center"/>
-        <w:rPr>
-          <w:rFonts w:ascii="Times New Roman" w:hAnsi="Times New Roman" w:cs="Times New Roman"/>
-          <w:b/>
-          <w:bCs/>
-          <w:sz w:val="24"/>
-          <w:szCs w:val="24"/>
-          <w:lang w:val="it-IT"/>
-        </w:rPr>
-      </w:pPr>
-    </w:p>
-    <w:p>
-      <w:pPr>
-        <w:jc w:val="center"/>
         <w:rPr>
           <w:rFonts w:ascii="Times New Roman" w:hAnsi="Times New Roman" w:cs="Times New Roman"/>
           <w:i/>
@@ -1551,84 +1772,6 @@
           <w:lang w:val="it-IT"/>
         </w:rPr>
       </w:pPr>
-      <w:r>
-        <w:rPr>
-          <w:rFonts w:ascii="Times New Roman" w:hAnsi="Times New Roman" w:cs="Times New Roman"/>
-          <w:i/>
-          <w:iCs/>
-          <w:sz w:val="24"/>
-          <w:szCs w:val="24"/>
-          <w:lang w:val="it-IT"/>
-        </w:rPr>
-        <w:t xml:space="preserve">“ Ya Allah </w:t>
-      </w:r>
-    </w:p>
-    <w:p>
-      <w:pPr>
-        <w:jc w:val="center"/>
-        <w:rPr>
-          <w:rFonts w:ascii="Times New Roman" w:hAnsi="Times New Roman" w:cs="Times New Roman"/>
-          <w:i/>
-          <w:iCs/>
-          <w:sz w:val="24"/>
-          <w:szCs w:val="24"/>
-        </w:rPr>
-      </w:pPr>
-      <w:r>
-        <w:rPr>
-          <w:rFonts w:ascii="Times New Roman" w:hAnsi="Times New Roman" w:cs="Times New Roman"/>
-          <w:i/>
-          <w:iCs/>
-          <w:sz w:val="24"/>
-          <w:szCs w:val="24"/>
-        </w:rPr>
-        <w:t>Sejahterahkan saudara kami yang miskin i</w:t>
-      </w:r>
-      <w:r>
-        <w:rPr>
-          <w:rFonts w:ascii="Times New Roman" w:hAnsi="Times New Roman" w:cs="Times New Roman"/>
-          <w:i/>
-          <w:iCs/>
-          <w:sz w:val="24"/>
-          <w:szCs w:val="24"/>
-        </w:rPr>
-        <w:t>ni</w:t>
-      </w:r>
-    </w:p>
-    <w:p>
-      <w:pPr>
-        <w:jc w:val="center"/>
-        <w:rPr>
-          <w:rFonts w:ascii="Times New Roman" w:hAnsi="Times New Roman" w:cs="Times New Roman"/>
-          <w:i/>
-          <w:iCs/>
-          <w:sz w:val="24"/>
-          <w:szCs w:val="24"/>
-          <w:lang w:val="it-IT"/>
-        </w:rPr>
-      </w:pPr>
-      <w:r>
-        <w:rPr>
-          <w:rFonts w:ascii="Times New Roman" w:hAnsi="Times New Roman" w:cs="Times New Roman"/>
-          <w:i/>
-          <w:iCs/>
-          <w:sz w:val="24"/>
-          <w:szCs w:val="24"/>
-          <w:lang w:val="it-IT"/>
-        </w:rPr>
-        <w:t>Tetapi apabila mereka berpura-pura m</w:t>
-      </w:r>
-      <w:r>
-        <w:rPr>
-          <w:rFonts w:ascii="Times New Roman" w:hAnsi="Times New Roman" w:cs="Times New Roman"/>
-          <w:i/>
-          <w:iCs/>
-          <w:sz w:val="24"/>
-          <w:szCs w:val="24"/>
-          <w:lang w:val="it-IT"/>
-        </w:rPr>
-        <w:t>iskin, maka azab-Mu amatlah pedih”</w:t>
-      </w:r>
     </w:p>
     <w:sectPr>
       <w:pgSz w:w="11906" w:h="16838"/>
@@ -1638,6 +1781,56 @@
     </w:sectPr>
   </w:body>
 </w:document>
+</file>
+
+<file path=word/endnotes.xml><?xml version="1.0" encoding="utf-8"?>
+<w:endnotes xmlns:wpc="http://schemas.microsoft.com/office/word/2010/wordprocessingCanvas" xmlns:cx="http://schemas.microsoft.com/office/drawing/2014/chartex" xmlns:cx1="http://schemas.microsoft.com/office/drawing/2015/9/8/chartex" xmlns:cx2="http://schemas.microsoft.com/office/drawing/2015/10/21/chartex" xmlns:cx3="http://schemas.microsoft.com/office/drawing/2016/5/9/chartex" xmlns:cx4="http://schemas.microsoft.com/office/drawing/2016/5/10/chartex" xmlns:cx5="http://schemas.microsoft.com/office/drawing/2016/5/11/chartex" xmlns:cx6="http://schemas.microsoft.com/office/drawing/2016/5/12/chartex" xmlns:cx7="http://schemas.microsoft.com/office/drawing/2016/5/13/chartex" xmlns:cx8="http://schemas.microsoft.com/office/drawing/2016/5/14/chartex" xmlns:mc="http://schemas.openxmlformats.org/markup-compatibility/2006" xmlns:aink="http://schemas.microsoft.com/office/drawing/2016/ink" xmlns:am3d="http://schemas.microsoft.com/office/drawing/2017/model3d" xmlns:o="urn:schemas-microsoft-com:office:office" xmlns:oel="http://schemas.microsoft.com/office/2019/extlst" xmlns:r="http://schemas.openxmlformats.org/officeDocument/2006/relationships" xmlns:m="http://schemas.openxmlformats.org/officeDocument/2006/math" xmlns:v="urn:schemas-microsoft-com:vml" xmlns:wp14="http://schemas.microsoft.com/office/word/2010/wordprocessingDrawing" xmlns:wp="http://schemas.openxmlformats.org/drawingml/2006/wordprocessingDrawing" xmlns:w10="urn:schemas-microsoft-com:office:word" xmlns:w="http://schemas.openxmlformats.org/wordprocessingml/2006/main" xmlns:w14="http://schemas.microsoft.com/office/word/2010/wordml" xmlns:w15="http://schemas.microsoft.com/office/word/2012/wordml" xmlns:w16cex="http://schemas.microsoft.com/office/word/2018/wordml/cex" xmlns:w16cid="http://schemas.microsoft.com/office/word/2016/wordml/cid" xmlns:w16="http://schemas.microsoft.com/office/word/2018/wordml" xmlns:w16du="http://schemas.microsoft.com/office/word/2023/wordml/word16du" xmlns:w16sdtdh="http://schemas.microsoft.com/office/word/2020/wordml/sdtdatahash" xmlns:w16se="http://schemas.microsoft.com/office/word/2015/wordml/symex" xmlns:wpg="http://schemas.microsoft.com/office/word/2010/wordprocessingGroup" xmlns:wpi="http://schemas.microsoft.com/office/word/2010/wordprocessingInk" xmlns:wne="http://schemas.microsoft.com/office/word/2006/wordml" xmlns:wps="http://schemas.microsoft.com/office/word/2010/wordprocessingShape" mc:Ignorable="w14 w15 w16se w16cid w16 w16cex w16sdtdh w16du wp14">
+  <w:endnote w:type="separator" w:id="-1">
+    <w:p>
+      <w:pPr>
+        <w:spacing w:after="0" w:line="240" w:lineRule="auto"/>
+      </w:pPr>
+      <w:r>
+        <w:separator/>
+      </w:r>
+    </w:p>
+  </w:endnote>
+  <w:endnote w:type="continuationSeparator" w:id="0">
+    <w:p>
+      <w:pPr>
+        <w:spacing w:after="0" w:line="240" w:lineRule="auto"/>
+      </w:pPr>
+      <w:r>
+        <w:continuationSeparator/>
+      </w:r>
+    </w:p>
+  </w:endnote>
+</w:endnotes>
+</file>
+
+<file path=word/footnotes.xml><?xml version="1.0" encoding="utf-8"?>
+<w:footnotes xmlns:wpc="http://schemas.microsoft.com/office/word/2010/wordprocessingCanvas" xmlns:cx="http://schemas.microsoft.com/office/drawing/2014/chartex" xmlns:cx1="http://schemas.microsoft.com/office/drawing/2015/9/8/chartex" xmlns:cx2="http://schemas.microsoft.com/office/drawing/2015/10/21/chartex" xmlns:cx3="http://schemas.microsoft.com/office/drawing/2016/5/9/chartex" xmlns:cx4="http://schemas.microsoft.com/office/drawing/2016/5/10/chartex" xmlns:cx5="http://schemas.microsoft.com/office/drawing/2016/5/11/chartex" xmlns:cx6="http://schemas.microsoft.com/office/drawing/2016/5/12/chartex" xmlns:cx7="http://schemas.microsoft.com/office/drawing/2016/5/13/chartex" xmlns:cx8="http://schemas.microsoft.com/office/drawing/2016/5/14/chartex" xmlns:mc="http://schemas.openxmlformats.org/markup-compatibility/2006" xmlns:aink="http://schemas.microsoft.com/office/drawing/2016/ink" xmlns:am3d="http://schemas.microsoft.com/office/drawing/2017/model3d" xmlns:o="urn:schemas-microsoft-com:office:office" xmlns:oel="http://schemas.microsoft.com/office/2019/extlst" xmlns:r="http://schemas.openxmlformats.org/officeDocument/2006/relationships" xmlns:m="http://schemas.openxmlformats.org/officeDocument/2006/math" xmlns:v="urn:schemas-microsoft-com:vml" xmlns:wp14="http://schemas.microsoft.com/office/word/2010/wordprocessingDrawing" xmlns:wp="http://schemas.openxmlformats.org/drawingml/2006/wordprocessingDrawing" xmlns:w10="urn:schemas-microsoft-com:office:word" xmlns:w="http://schemas.openxmlformats.org/wordprocessingml/2006/main" xmlns:w14="http://schemas.microsoft.com/office/word/2010/wordml" xmlns:w15="http://schemas.microsoft.com/office/word/2012/wordml" xmlns:w16cex="http://schemas.microsoft.com/office/word/2018/wordml/cex" xmlns:w16cid="http://schemas.microsoft.com/office/word/2016/wordml/cid" xmlns:w16="http://schemas.microsoft.com/office/word/2018/wordml" xmlns:w16du="http://schemas.microsoft.com/office/word/2023/wordml/word16du" xmlns:w16sdtdh="http://schemas.microsoft.com/office/word/2020/wordml/sdtdatahash" xmlns:w16se="http://schemas.microsoft.com/office/word/2015/wordml/symex" xmlns:wpg="http://schemas.microsoft.com/office/word/2010/wordprocessingGroup" xmlns:wpi="http://schemas.microsoft.com/office/word/2010/wordprocessingInk" xmlns:wne="http://schemas.microsoft.com/office/word/2006/wordml" xmlns:wps="http://schemas.microsoft.com/office/word/2010/wordprocessingShape" mc:Ignorable="w14 w15 w16se w16cid w16 w16cex w16sdtdh w16du wp14">
+  <w:footnote w:type="separator" w:id="-1">
+    <w:p>
+      <w:pPr>
+        <w:spacing w:after="0" w:line="240" w:lineRule="auto"/>
+      </w:pPr>
+      <w:r>
+        <w:separator/>
+      </w:r>
+    </w:p>
+  </w:footnote>
+  <w:footnote w:type="continuationSeparator" w:id="0">
+    <w:p>
+      <w:pPr>
+        <w:spacing w:after="0" w:line="240" w:lineRule="auto"/>
+      </w:pPr>
+      <w:r>
+        <w:continuationSeparator/>
+      </w:r>
+    </w:p>
+  </w:footnote>
+</w:footnotes>
 </file>
 
 <file path=word/numbering.xml><?xml version="1.0" encoding="utf-8"?>
@@ -2196,6 +2389,50 @@
       </w:tblBorders>
     </w:tblPr>
   </w:style>
+  <w:style w:type="paragraph" w:styleId="Header">
+    <w:name w:val="header"/>
+    <w:basedOn w:val="Normal"/>
+    <w:link w:val="HeaderChar"/>
+    <w:uiPriority w:val="99"/>
+    <w:unhideWhenUsed/>
+    <w:rsid w:val="00D47AD1"/>
+    <w:pPr>
+      <w:tabs>
+        <w:tab w:val="center" w:pos="4513"/>
+        <w:tab w:val="right" w:pos="9026"/>
+      </w:tabs>
+      <w:spacing w:after="0" w:line="240" w:lineRule="auto"/>
+    </w:pPr>
+  </w:style>
+  <w:style w:type="character" w:customStyle="1" w:styleId="HeaderChar">
+    <w:name w:val="Header Char"/>
+    <w:basedOn w:val="DefaultParagraphFont"/>
+    <w:link w:val="Header"/>
+    <w:uiPriority w:val="99"/>
+    <w:rsid w:val="00D47AD1"/>
+  </w:style>
+  <w:style w:type="paragraph" w:styleId="Footer">
+    <w:name w:val="footer"/>
+    <w:basedOn w:val="Normal"/>
+    <w:link w:val="FooterChar"/>
+    <w:uiPriority w:val="99"/>
+    <w:unhideWhenUsed/>
+    <w:rsid w:val="00D47AD1"/>
+    <w:pPr>
+      <w:tabs>
+        <w:tab w:val="center" w:pos="4513"/>
+        <w:tab w:val="right" w:pos="9026"/>
+      </w:tabs>
+      <w:spacing w:after="0" w:line="240" w:lineRule="auto"/>
+    </w:pPr>
+  </w:style>
+  <w:style w:type="character" w:customStyle="1" w:styleId="FooterChar">
+    <w:name w:val="Footer Char"/>
+    <w:basedOn w:val="DefaultParagraphFont"/>
+    <w:link w:val="Footer"/>
+    <w:uiPriority w:val="99"/>
+    <w:rsid w:val="00D47AD1"/>
+  </w:style>
 </w:styles>
 </file>
 

</xml_diff>